<commit_message>
Update Dokumentacja zrealizowanego projektu - ''Bomberman'' - Nowakowski, Pisulski, Widuch.docx
</commit_message>
<xml_diff>
--- a/Dokumentacja zrealizowanego projektu - ''Bomberman'' - Nowakowski, Pisulski, Widuch.docx
+++ b/Dokumentacja zrealizowanego projektu - ''Bomberman'' - Nowakowski, Pisulski, Widuch.docx
@@ -586,6 +586,59 @@
     <w:p>
       <w:pPr>
         <w:rPr>
+          <w:sz w:val="24"/>
+          <w:szCs w:val="28"/>
+        </w:rPr>
+      </w:pPr>
+      <w:r>
+        <w:rPr>
+          <w:sz w:val="24"/>
+          <w:szCs w:val="28"/>
+        </w:rPr>
+        <w:t>Środowisko programistyczne</w:t>
+      </w:r>
+      <w:r>
+        <w:rPr>
+          <w:sz w:val="24"/>
+          <w:szCs w:val="28"/>
+        </w:rPr>
+        <w:t>:</w:t>
+      </w:r>
+    </w:p>
+    <w:p>
+      <w:pPr>
+        <w:rPr>
+          <w:sz w:val="24"/>
+          <w:szCs w:val="28"/>
+        </w:rPr>
+      </w:pPr>
+      <w:r>
+        <w:rPr>
+          <w:sz w:val="24"/>
+          <w:szCs w:val="28"/>
+        </w:rPr>
+        <w:t xml:space="preserve">Visual Studio </w:t>
+      </w:r>
+      <w:proofErr w:type="spellStart"/>
+      <w:r>
+        <w:rPr>
+          <w:sz w:val="24"/>
+          <w:szCs w:val="28"/>
+        </w:rPr>
+        <w:t>Code</w:t>
+      </w:r>
+      <w:proofErr w:type="spellEnd"/>
+      <w:r>
+        <w:rPr>
+          <w:sz w:val="24"/>
+          <w:szCs w:val="28"/>
+        </w:rPr>
+        <w:t xml:space="preserve"> 1.68.0</w:t>
+      </w:r>
+    </w:p>
+    <w:p>
+      <w:pPr>
+        <w:rPr>
           <w:bCs/>
           <w:sz w:val="24"/>
           <w:szCs w:val="28"/>
@@ -599,6 +652,8 @@
         </w:rPr>
         <w:t>Pliki składowe:</w:t>
       </w:r>
+      <w:bookmarkStart w:id="0" w:name="_GoBack"/>
+      <w:bookmarkEnd w:id="0"/>
     </w:p>
     <w:p>
       <w:pPr>
@@ -667,13 +722,7 @@
         <w:rPr>
           <w:lang w:val="en-GB"/>
         </w:rPr>
-        <w:t>functions_</w:t>
-      </w:r>
-      <w:r>
-        <w:rPr>
-          <w:lang w:val="en-GB"/>
-        </w:rPr>
-        <w:t>menu.h</w:t>
+        <w:t>functions_menu.h</w:t>
       </w:r>
       <w:proofErr w:type="spellEnd"/>
       <w:r>
@@ -802,6 +851,7 @@
           <w:b/>
           <w:lang w:val="en-GB"/>
         </w:rPr>
+        <w:lastRenderedPageBreak/>
         <w:t>TXT:</w:t>
       </w:r>
       <w:r>
@@ -825,12 +875,18 @@
       <w:pPr>
         <w:pStyle w:val="Bezodstpw"/>
         <w:ind w:firstLine="360"/>
+        <w:rPr>
+          <w:lang w:val="en-GB"/>
+        </w:rPr>
       </w:pPr>
     </w:p>
     <w:p>
       <w:pPr>
         <w:pStyle w:val="Bezodstpw"/>
         <w:ind w:firstLine="360"/>
+        <w:rPr>
+          <w:lang w:val="en-GB"/>
+        </w:rPr>
       </w:pPr>
     </w:p>
     <w:p>
@@ -839,7 +895,6 @@
         <w:ind w:firstLine="360"/>
       </w:pPr>
       <w:r>
-        <w:lastRenderedPageBreak/>
         <w:t>Realizacja projekt</w:t>
       </w:r>
       <w:r>
@@ -885,13 +940,7 @@
         </w:numPr>
       </w:pPr>
       <w:r>
-        <w:t xml:space="preserve">przetestowanie aplikacji pod kątem </w:t>
-      </w:r>
-      <w:r>
-        <w:t>zabezpieczeń</w:t>
-      </w:r>
-      <w:r>
-        <w:t>, występowania błędów</w:t>
+        <w:t>przetestowanie aplikacji pod kątem zabezpieczeń, występowania błędów</w:t>
       </w:r>
     </w:p>
     <w:p>
@@ -1136,8 +1185,6 @@
           <w:szCs w:val="28"/>
         </w:rPr>
       </w:pPr>
-      <w:bookmarkStart w:id="0" w:name="_GoBack"/>
-      <w:bookmarkEnd w:id="0"/>
       <w:r>
         <w:rPr>
           <w:sz w:val="24"/>

</xml_diff>